<commit_message>
Added answer in POST Request (201-request_id)
</commit_message>
<xml_diff>
--- a/docs/patterns/request.docx
+++ b/docs/patterns/request.docx
@@ -5,6 +5,36 @@
     <w:p>
       <w:pPr>
         <w:pStyle w:val="Normal"/>
+        <w:widowControl/>
+        <w:bidi w:val="0"/>
+        <w:ind w:left="0" w:right="0" w:hanging="0"/>
+        <w:jc w:val="left"/>
+        <w:rPr>
+          <w:b/>
+          <w:b/>
+          <w:bCs/>
+          <w:i w:val="false"/>
+          <w:i w:val="false"/>
+          <w:iCs w:val="false"/>
+          <w:sz w:val="20"/>
+          <w:szCs w:val="20"/>
+        </w:rPr>
+      </w:pPr>
+      <w:r>
+        <w:rPr>
+          <w:b/>
+          <w:bCs/>
+          <w:i w:val="false"/>
+          <w:iCs w:val="false"/>
+          <w:sz w:val="16"/>
+          <w:szCs w:val="16"/>
+        </w:rPr>
+        <w:t>${request_number}</w:t>
+      </w:r>
+    </w:p>
+    <w:p>
+      <w:pPr>
+        <w:pStyle w:val="Normal"/>
         <w:ind w:left="5040" w:right="0" w:hanging="0"/>
         <w:rPr/>
       </w:pPr>
@@ -392,7 +422,12 @@
         </w:rPr>
       </w:pPr>
       <w:r>
-        <w:rPr/>
+        <w:rPr>
+          <w:i/>
+          <w:color w:val="000000"/>
+          <w:sz w:val="28"/>
+          <w:szCs w:val="28"/>
+        </w:rPr>
       </w:r>
     </w:p>
     <w:p>
@@ -408,7 +443,12 @@
         </w:rPr>
       </w:pPr>
       <w:r>
-        <w:rPr/>
+        <w:rPr>
+          <w:i/>
+          <w:color w:val="000000"/>
+          <w:sz w:val="28"/>
+          <w:szCs w:val="28"/>
+        </w:rPr>
       </w:r>
     </w:p>
     <w:tbl>
@@ -425,7 +465,7 @@
       </w:tblPr>
       <w:tblGrid>
         <w:gridCol w:w="4986"/>
-        <w:gridCol w:w="4986"/>
+        <w:gridCol w:w="4985"/>
       </w:tblGrid>
       <w:tr>
         <w:trPr/>
@@ -443,7 +483,7 @@
             <w:pPr>
               <w:pStyle w:val="Normal"/>
               <w:tabs>
-                <w:tab w:val="clear" w:pos="720"/>
+                <w:tab w:val="clear" w:pos="709"/>
                 <w:tab w:val="left" w:pos="4404" w:leader="none"/>
                 <w:tab w:val="left" w:pos="6171" w:leader="none"/>
               </w:tabs>
@@ -489,7 +529,7 @@
         </w:tc>
         <w:tc>
           <w:tcPr>
-            <w:tcW w:w="4986" w:type="dxa"/>
+            <w:tcW w:w="4985" w:type="dxa"/>
             <w:tcBorders>
               <w:top w:val="single" w:sz="4" w:space="0" w:color="000000"/>
               <w:left w:val="single" w:sz="4" w:space="0" w:color="000000"/>
@@ -502,7 +542,7 @@
             <w:pPr>
               <w:pStyle w:val="Normal"/>
               <w:tabs>
-                <w:tab w:val="clear" w:pos="720"/>
+                <w:tab w:val="clear" w:pos="709"/>
                 <w:tab w:val="left" w:pos="4404" w:leader="none"/>
                 <w:tab w:val="left" w:pos="6171" w:leader="none"/>
               </w:tabs>
@@ -562,7 +602,7 @@
             <w:pPr>
               <w:pStyle w:val="Normal"/>
               <w:tabs>
-                <w:tab w:val="clear" w:pos="720"/>
+                <w:tab w:val="clear" w:pos="709"/>
                 <w:tab w:val="left" w:pos="4404" w:leader="none"/>
                 <w:tab w:val="left" w:pos="6171" w:leader="none"/>
               </w:tabs>
@@ -608,7 +648,7 @@
         </w:tc>
         <w:tc>
           <w:tcPr>
-            <w:tcW w:w="4986" w:type="dxa"/>
+            <w:tcW w:w="4985" w:type="dxa"/>
             <w:tcBorders>
               <w:left w:val="single" w:sz="4" w:space="0" w:color="000000"/>
               <w:bottom w:val="single" w:sz="4" w:space="0" w:color="000000"/>
@@ -620,7 +660,7 @@
             <w:pPr>
               <w:pStyle w:val="Normal"/>
               <w:tabs>
-                <w:tab w:val="clear" w:pos="720"/>
+                <w:tab w:val="clear" w:pos="709"/>
                 <w:tab w:val="left" w:pos="4404" w:leader="none"/>
                 <w:tab w:val="left" w:pos="6171" w:leader="none"/>
               </w:tabs>
@@ -710,6 +750,7 @@
     <w:qFormat/>
     <w:pPr>
       <w:widowControl/>
+      <w:overflowPunct w:val="false"/>
       <w:bidi w:val="0"/>
       <w:jc w:val="left"/>
     </w:pPr>
@@ -802,5 +843,31 @@
       <w:bCs/>
     </w:rPr>
   </w:style>
+  <w:style w:type="paragraph" w:styleId="Footer">
+    <w:name w:val="Footer"/>
+    <w:basedOn w:val="Normal"/>
+    <w:pPr>
+      <w:suppressLineNumbers/>
+      <w:tabs>
+        <w:tab w:val="clear" w:pos="709"/>
+        <w:tab w:val="center" w:pos="4986" w:leader="none"/>
+        <w:tab w:val="right" w:pos="9972" w:leader="none"/>
+      </w:tabs>
+    </w:pPr>
+    <w:rPr/>
+  </w:style>
+  <w:style w:type="paragraph" w:styleId="Header">
+    <w:name w:val="Header"/>
+    <w:basedOn w:val="Normal"/>
+    <w:pPr>
+      <w:suppressLineNumbers/>
+      <w:tabs>
+        <w:tab w:val="clear" w:pos="709"/>
+        <w:tab w:val="center" w:pos="4986" w:leader="none"/>
+        <w:tab w:val="right" w:pos="9972" w:leader="none"/>
+      </w:tabs>
+    </w:pPr>
+    <w:rPr/>
+  </w:style>
 </w:styles>
 </file>
</xml_diff>

<commit_message>
Added answer room in db
</commit_message>
<xml_diff>
--- a/docs/patterns/request.docx
+++ b/docs/patterns/request.docx
@@ -275,7 +275,7 @@
           <w:szCs w:val="28"/>
         </w:rPr>
         <w:tab/>
-        <w:t>${parent_father} ${parent_father_full_name_write} ${parent_father_phone_write}</w:t>
+        <w:t>${parent_father} ${parent_father_full_name_write}, ${parent_father_phone_write}</w:t>
       </w:r>
     </w:p>
     <w:p>
@@ -291,7 +291,7 @@
           <w:szCs w:val="28"/>
         </w:rPr>
         <w:tab/>
-        <w:t>${parent_mother} ${parent_mother_full_name_write} ${parent_mother_phone_write}</w:t>
+        <w:t>${parent_mother} ${parent_mother_full_name_write}, ${parent_mother_phone_write}</w:t>
       </w:r>
     </w:p>
     <w:p>
@@ -719,7 +719,7 @@
     <w:sectPr>
       <w:type w:val="nextPage"/>
       <w:pgSz w:w="12240" w:h="15840"/>
-      <w:pgMar w:left="1134" w:right="1134" w:header="720" w:top="1134" w:footer="720" w:bottom="1134" w:gutter="0"/>
+      <w:pgMar w:left="1134" w:right="1134" w:header="0" w:top="1134" w:footer="0" w:bottom="1134" w:gutter="0"/>
       <w:pgNumType w:fmt="decimal"/>
       <w:formProt w:val="false"/>
       <w:textDirection w:val="lrTb"/>
@@ -750,7 +750,7 @@
     <w:qFormat/>
     <w:pPr>
       <w:widowControl/>
-      <w:overflowPunct w:val="false"/>
+      <w:overflowPunct w:val="true"/>
       <w:bidi w:val="0"/>
       <w:jc w:val="left"/>
     </w:pPr>

</xml_diff>